<commit_message>
keyexchange must be rework
</commit_message>
<xml_diff>
--- a/docs/AskSin library.docx
+++ b/docs/AskSin library.docx
@@ -9498,6 +9498,16 @@
               </w:rPr>
               <w:t>ACK-PROC</w:t>
             </w:r>
+            <w:r>
+              <w:rPr>
+                <w:rFonts w:ascii="Arial" w:hAnsi="Arial" w:cs="Arial"/>
+                <w:color w:val="000000"/>
+                <w:kern w:val="24"/>
+                <w:sz w:val="16"/>
+                <w:szCs w:val="16"/>
+              </w:rPr>
+              <w:t xml:space="preserve"> (AES-CHALLANGE)</w:t>
+            </w:r>
           </w:p>
         </w:tc>
       </w:tr>
@@ -10201,7 +10211,17 @@
                 <w:sz w:val="16"/>
                 <w:szCs w:val="16"/>
               </w:rPr>
-              <w:t>AES_REPLY</w:t>
+              <w:t>AES_</w:t>
+            </w:r>
+            <w:r>
+              <w:rPr>
+                <w:rFonts w:ascii="Arial" w:hAnsi="Arial" w:cs="Arial"/>
+                <w:color w:val="000000"/>
+                <w:kern w:val="24"/>
+                <w:sz w:val="16"/>
+                <w:szCs w:val="16"/>
+              </w:rPr>
+              <w:t>RESPONSE</w:t>
             </w:r>
           </w:p>
         </w:tc>

</xml_diff>

<commit_message>
key now saved in eeprom, rework device reset, update excel helper
</commit_message>
<xml_diff>
--- a/docs/AskSin library.docx
+++ b/docs/AskSin library.docx
@@ -13940,7 +13940,30 @@
           <w:kern w:val="24"/>
         </w:rPr>
         <w:tab/>
+      </w:r>
+      <w:r>
+        <w:rPr>
+          <w:rFonts w:ascii="Arial" w:hAnsi="Arial" w:cs="Arial"/>
+          <w:color w:val="000000"/>
+          <w:kern w:val="24"/>
+        </w:rPr>
+        <w:t>BiDi (</w:t>
+      </w:r>
+      <w:r>
+        <w:rPr>
+          <w:rFonts w:ascii="Arial" w:hAnsi="Arial" w:cs="Arial"/>
+          <w:color w:val="000000"/>
+          <w:kern w:val="24"/>
+        </w:rPr>
         <w:t>ACK requested</w:t>
+      </w:r>
+      <w:r>
+        <w:rPr>
+          <w:rFonts w:ascii="Arial" w:hAnsi="Arial" w:cs="Arial"/>
+          <w:color w:val="000000"/>
+          <w:kern w:val="24"/>
+        </w:rPr>
+        <w:t>)</w:t>
       </w:r>
     </w:p>
     <w:p>
@@ -13970,7 +13993,7 @@
           <w:kern w:val="24"/>
         </w:rPr>
         <w:tab/>
-        <w:t>Burst transmission</w:t>
+        <w:t>Burst</w:t>
       </w:r>
     </w:p>
     <w:p>
@@ -14046,14 +14069,15 @@
           <w:kern w:val="24"/>
         </w:rPr>
         <w:tab/>
-      </w:r>
-      <w:r>
-        <w:rPr>
-          <w:rFonts w:ascii="Arial" w:hAnsi="Arial" w:cs="Arial"/>
-          <w:color w:val="000000"/>
-          <w:kern w:val="24"/>
-        </w:rPr>
-        <w:t>Config mode (broadcast)</w:t>
+        <w:t>B</w:t>
+      </w:r>
+      <w:r>
+        <w:rPr>
+          <w:rFonts w:ascii="Arial" w:hAnsi="Arial" w:cs="Arial"/>
+          <w:color w:val="000000"/>
+          <w:kern w:val="24"/>
+        </w:rPr>
+        <w:t>roadcast</w:t>
       </w:r>
     </w:p>
     <w:p>
@@ -14111,6 +14135,8 @@
         <w:ind w:left="560"/>
         <w:rPr>
           <w:rFonts w:ascii="Arial" w:hAnsi="Arial" w:cs="Arial"/>
+          <w:color w:val="000000"/>
+          <w:kern w:val="24"/>
         </w:rPr>
       </w:pPr>
       <w:r>

</xml_diff>

<commit_message>
Add processing of ENTER_BOOTLOADER message
</commit_message>
<xml_diff>
--- a/docs/AskSin library.docx
+++ b/docs/AskSin library.docx
@@ -12377,7 +12377,19 @@
                 <w:sz w:val="16"/>
                 <w:szCs w:val="16"/>
               </w:rPr>
-              <w:t>12</w:t>
+              <w:t>1</w:t>
+            </w:r>
+            <w:r>
+              <w:rPr>
+                <w:rFonts w:ascii="Arial" w:hAnsi="Arial" w:cs="Arial"/>
+                <w:b/>
+                <w:bCs/>
+                <w:color w:val="FFFFFF"/>
+                <w:kern w:val="24"/>
+                <w:sz w:val="16"/>
+                <w:szCs w:val="16"/>
+              </w:rPr>
+              <w:t>1</w:t>
             </w:r>
           </w:p>
         </w:tc>
@@ -12413,6 +12425,16 @@
               </w:rPr>
               <w:t> </w:t>
             </w:r>
+            <w:r>
+              <w:rPr>
+                <w:rFonts w:ascii="Arial" w:hAnsi="Arial" w:cs="Arial"/>
+                <w:color w:val="000000"/>
+                <w:kern w:val="24"/>
+                <w:sz w:val="16"/>
+                <w:szCs w:val="16"/>
+              </w:rPr>
+              <w:t>CA</w:t>
+            </w:r>
           </w:p>
         </w:tc>
         <w:tc>
@@ -12465,6 +12487,139 @@
               <w:spacing w:line="290" w:lineRule="atLeast"/>
               <w:rPr>
                 <w:rFonts w:ascii="Arial" w:hAnsi="Arial" w:cs="Arial"/>
+                <w:sz w:val="16"/>
+                <w:szCs w:val="16"/>
+              </w:rPr>
+            </w:pPr>
+            <w:r>
+              <w:rPr>
+                <w:rFonts w:ascii="Arial" w:hAnsi="Arial" w:cs="Arial"/>
+                <w:color w:val="000000"/>
+                <w:kern w:val="24"/>
+                <w:sz w:val="16"/>
+                <w:szCs w:val="16"/>
+              </w:rPr>
+              <w:t>ENTER_BOOTLOADER</w:t>
+            </w:r>
+          </w:p>
+        </w:tc>
+      </w:tr>
+      <w:tr>
+        <w:trPr>
+          <w:trHeight w:val="290"/>
+        </w:trPr>
+        <w:tc>
+          <w:tcPr>
+            <w:tcW w:w="1340" w:type="dxa"/>
+            <w:shd w:val="clear" w:color="auto" w:fill="4F81BD"/>
+            <w:tcMar>
+              <w:top w:w="0" w:type="dxa"/>
+              <w:left w:w="245" w:type="dxa"/>
+              <w:bottom w:w="0" w:type="dxa"/>
+              <w:right w:w="93" w:type="dxa"/>
+            </w:tcMar>
+            <w:vAlign w:val="center"/>
+          </w:tcPr>
+          <w:p>
+            <w:pPr>
+              <w:spacing w:line="290" w:lineRule="atLeast"/>
+              <w:jc w:val="center"/>
+              <w:rPr>
+                <w:rFonts w:ascii="Arial" w:hAnsi="Arial" w:cs="Arial"/>
+                <w:sz w:val="16"/>
+                <w:szCs w:val="16"/>
+              </w:rPr>
+            </w:pPr>
+            <w:r>
+              <w:rPr>
+                <w:rFonts w:ascii="Arial" w:hAnsi="Arial" w:cs="Arial"/>
+                <w:b/>
+                <w:bCs/>
+                <w:color w:val="FFFFFF"/>
+                <w:kern w:val="24"/>
+                <w:sz w:val="16"/>
+                <w:szCs w:val="16"/>
+              </w:rPr>
+              <w:t>12</w:t>
+            </w:r>
+          </w:p>
+        </w:tc>
+        <w:tc>
+          <w:tcPr>
+            <w:tcW w:w="1360" w:type="dxa"/>
+            <w:shd w:val="clear" w:color="auto" w:fill="D0D8E8"/>
+            <w:tcMar>
+              <w:top w:w="0" w:type="dxa"/>
+              <w:left w:w="245" w:type="dxa"/>
+              <w:bottom w:w="0" w:type="dxa"/>
+              <w:right w:w="93" w:type="dxa"/>
+            </w:tcMar>
+            <w:vAlign w:val="center"/>
+          </w:tcPr>
+          <w:p>
+            <w:pPr>
+              <w:spacing w:line="290" w:lineRule="atLeast"/>
+              <w:jc w:val="center"/>
+              <w:rPr>
+                <w:rFonts w:ascii="Arial" w:hAnsi="Arial" w:cs="Arial"/>
+                <w:sz w:val="16"/>
+                <w:szCs w:val="16"/>
+              </w:rPr>
+            </w:pPr>
+          </w:p>
+        </w:tc>
+        <w:tc>
+          <w:tcPr>
+            <w:tcW w:w="1360" w:type="dxa"/>
+            <w:shd w:val="clear" w:color="auto" w:fill="D0D8E8"/>
+            <w:tcMar>
+              <w:top w:w="0" w:type="dxa"/>
+              <w:left w:w="245" w:type="dxa"/>
+              <w:bottom w:w="0" w:type="dxa"/>
+              <w:right w:w="93" w:type="dxa"/>
+            </w:tcMar>
+            <w:vAlign w:val="center"/>
+          </w:tcPr>
+          <w:p>
+            <w:pPr>
+              <w:spacing w:line="290" w:lineRule="atLeast"/>
+              <w:rPr>
+                <w:rFonts w:ascii="Arial" w:hAnsi="Arial" w:cs="Arial"/>
+                <w:sz w:val="16"/>
+                <w:szCs w:val="16"/>
+              </w:rPr>
+            </w:pPr>
+            <w:r>
+              <w:rPr>
+                <w:rFonts w:ascii="Arial" w:hAnsi="Arial" w:cs="Arial"/>
+                <w:color w:val="000000"/>
+                <w:kern w:val="24"/>
+                <w:sz w:val="16"/>
+                <w:szCs w:val="16"/>
+              </w:rPr>
+              <w:t> </w:t>
+            </w:r>
+          </w:p>
+        </w:tc>
+        <w:tc>
+          <w:tcPr>
+            <w:tcW w:w="5120" w:type="dxa"/>
+            <w:shd w:val="clear" w:color="auto" w:fill="D0D8E8"/>
+            <w:tcMar>
+              <w:top w:w="0" w:type="dxa"/>
+              <w:left w:w="245" w:type="dxa"/>
+              <w:bottom w:w="0" w:type="dxa"/>
+              <w:right w:w="93" w:type="dxa"/>
+            </w:tcMar>
+            <w:vAlign w:val="center"/>
+          </w:tcPr>
+          <w:p>
+            <w:pPr>
+              <w:spacing w:line="290" w:lineRule="atLeast"/>
+              <w:rPr>
+                <w:rFonts w:ascii="Arial" w:hAnsi="Arial" w:cs="Arial"/>
+                <w:color w:val="000000"/>
+                <w:kern w:val="24"/>
                 <w:sz w:val="16"/>
                 <w:szCs w:val="16"/>
               </w:rPr>
@@ -12525,7 +12680,7 @@
         <w:tc>
           <w:tcPr>
             <w:tcW w:w="1360" w:type="dxa"/>
-            <w:shd w:val="clear" w:color="auto" w:fill="D0D8E8"/>
+            <w:shd w:val="clear" w:color="auto" w:fill="E9EDF4"/>
             <w:tcMar>
               <w:top w:w="0" w:type="dxa"/>
               <w:left w:w="245" w:type="dxa"/>
@@ -12559,7 +12714,7 @@
         <w:tc>
           <w:tcPr>
             <w:tcW w:w="1360" w:type="dxa"/>
-            <w:shd w:val="clear" w:color="auto" w:fill="D0D8E8"/>
+            <w:shd w:val="clear" w:color="auto" w:fill="E9EDF4"/>
             <w:tcMar>
               <w:top w:w="0" w:type="dxa"/>
               <w:left w:w="245" w:type="dxa"/>
@@ -12592,7 +12747,7 @@
         <w:tc>
           <w:tcPr>
             <w:tcW w:w="5120" w:type="dxa"/>
-            <w:shd w:val="clear" w:color="auto" w:fill="D0D8E8"/>
+            <w:shd w:val="clear" w:color="auto" w:fill="E9EDF4"/>
             <w:tcMar>
               <w:top w:w="0" w:type="dxa"/>
               <w:left w:w="245" w:type="dxa"/>
@@ -12659,14 +12814,26 @@
                 <w:sz w:val="16"/>
                 <w:szCs w:val="16"/>
               </w:rPr>
-              <w:t>3F</w:t>
+              <w:t>3</w:t>
+            </w:r>
+            <w:r>
+              <w:rPr>
+                <w:rFonts w:ascii="Arial" w:hAnsi="Arial" w:cs="Arial"/>
+                <w:b/>
+                <w:bCs/>
+                <w:color w:val="FFFFFF"/>
+                <w:kern w:val="24"/>
+                <w:sz w:val="16"/>
+                <w:szCs w:val="16"/>
+              </w:rPr>
+              <w:t>F</w:t>
             </w:r>
           </w:p>
         </w:tc>
         <w:tc>
           <w:tcPr>
             <w:tcW w:w="1360" w:type="dxa"/>
-            <w:shd w:val="clear" w:color="auto" w:fill="E9EDF4"/>
+            <w:shd w:val="clear" w:color="auto" w:fill="D0D8E8"/>
             <w:tcMar>
               <w:top w:w="0" w:type="dxa"/>
               <w:left w:w="245" w:type="dxa"/>
@@ -12700,7 +12867,7 @@
         <w:tc>
           <w:tcPr>
             <w:tcW w:w="1360" w:type="dxa"/>
-            <w:shd w:val="clear" w:color="auto" w:fill="E9EDF4"/>
+            <w:shd w:val="clear" w:color="auto" w:fill="D0D8E8"/>
             <w:tcMar>
               <w:top w:w="0" w:type="dxa"/>
               <w:left w:w="245" w:type="dxa"/>
@@ -12733,7 +12900,7 @@
         <w:tc>
           <w:tcPr>
             <w:tcW w:w="5120" w:type="dxa"/>
-            <w:shd w:val="clear" w:color="auto" w:fill="E9EDF4"/>
+            <w:shd w:val="clear" w:color="auto" w:fill="D0D8E8"/>
             <w:tcMar>
               <w:top w:w="0" w:type="dxa"/>
               <w:left w:w="245" w:type="dxa"/>
@@ -12807,7 +12974,7 @@
         <w:tc>
           <w:tcPr>
             <w:tcW w:w="1360" w:type="dxa"/>
-            <w:shd w:val="clear" w:color="auto" w:fill="D0D8E8"/>
+            <w:shd w:val="clear" w:color="auto" w:fill="E9EDF4"/>
             <w:tcMar>
               <w:top w:w="0" w:type="dxa"/>
               <w:left w:w="245" w:type="dxa"/>
@@ -12841,7 +13008,7 @@
         <w:tc>
           <w:tcPr>
             <w:tcW w:w="1360" w:type="dxa"/>
-            <w:shd w:val="clear" w:color="auto" w:fill="D0D8E8"/>
+            <w:shd w:val="clear" w:color="auto" w:fill="E9EDF4"/>
             <w:tcMar>
               <w:top w:w="0" w:type="dxa"/>
               <w:left w:w="245" w:type="dxa"/>
@@ -12874,7 +13041,7 @@
         <w:tc>
           <w:tcPr>
             <w:tcW w:w="5120" w:type="dxa"/>
-            <w:shd w:val="clear" w:color="auto" w:fill="D0D8E8"/>
+            <w:shd w:val="clear" w:color="auto" w:fill="E9EDF4"/>
             <w:tcMar>
               <w:top w:w="0" w:type="dxa"/>
               <w:left w:w="245" w:type="dxa"/>
@@ -12941,14 +13108,26 @@
                 <w:sz w:val="16"/>
                 <w:szCs w:val="16"/>
               </w:rPr>
-              <w:t>41</w:t>
+              <w:t>4</w:t>
+            </w:r>
+            <w:r>
+              <w:rPr>
+                <w:rFonts w:ascii="Arial" w:hAnsi="Arial" w:cs="Arial"/>
+                <w:b/>
+                <w:bCs/>
+                <w:color w:val="FFFFFF"/>
+                <w:kern w:val="24"/>
+                <w:sz w:val="16"/>
+                <w:szCs w:val="16"/>
+              </w:rPr>
+              <w:t>1</w:t>
             </w:r>
           </w:p>
         </w:tc>
         <w:tc>
           <w:tcPr>
             <w:tcW w:w="1360" w:type="dxa"/>
-            <w:shd w:val="clear" w:color="auto" w:fill="E9EDF4"/>
+            <w:shd w:val="clear" w:color="auto" w:fill="D0D8E8"/>
             <w:tcMar>
               <w:top w:w="0" w:type="dxa"/>
               <w:left w:w="245" w:type="dxa"/>
@@ -12982,7 +13161,7 @@
         <w:tc>
           <w:tcPr>
             <w:tcW w:w="1360" w:type="dxa"/>
-            <w:shd w:val="clear" w:color="auto" w:fill="E9EDF4"/>
+            <w:shd w:val="clear" w:color="auto" w:fill="D0D8E8"/>
             <w:tcMar>
               <w:top w:w="0" w:type="dxa"/>
               <w:left w:w="245" w:type="dxa"/>
@@ -13015,7 +13194,7 @@
         <w:tc>
           <w:tcPr>
             <w:tcW w:w="5120" w:type="dxa"/>
-            <w:shd w:val="clear" w:color="auto" w:fill="E9EDF4"/>
+            <w:shd w:val="clear" w:color="auto" w:fill="D0D8E8"/>
             <w:tcMar>
               <w:top w:w="0" w:type="dxa"/>
               <w:left w:w="245" w:type="dxa"/>
@@ -13111,7 +13290,7 @@
         <w:tc>
           <w:tcPr>
             <w:tcW w:w="1360" w:type="dxa"/>
-            <w:shd w:val="clear" w:color="auto" w:fill="D0D8E8"/>
+            <w:shd w:val="clear" w:color="auto" w:fill="E9EDF4"/>
             <w:tcMar>
               <w:top w:w="0" w:type="dxa"/>
               <w:left w:w="245" w:type="dxa"/>
@@ -13145,7 +13324,7 @@
         <w:tc>
           <w:tcPr>
             <w:tcW w:w="1360" w:type="dxa"/>
-            <w:shd w:val="clear" w:color="auto" w:fill="D0D8E8"/>
+            <w:shd w:val="clear" w:color="auto" w:fill="E9EDF4"/>
             <w:tcMar>
               <w:top w:w="0" w:type="dxa"/>
               <w:left w:w="245" w:type="dxa"/>
@@ -13178,7 +13357,7 @@
         <w:tc>
           <w:tcPr>
             <w:tcW w:w="5120" w:type="dxa"/>
-            <w:shd w:val="clear" w:color="auto" w:fill="D0D8E8"/>
+            <w:shd w:val="clear" w:color="auto" w:fill="E9EDF4"/>
             <w:tcMar>
               <w:top w:w="0" w:type="dxa"/>
               <w:left w:w="245" w:type="dxa"/>
@@ -13245,7 +13424,172 @@
                 <w:sz w:val="16"/>
                 <w:szCs w:val="16"/>
               </w:rPr>
-              <w:t>58</w:t>
+              <w:t>5</w:t>
+            </w:r>
+            <w:r>
+              <w:rPr>
+                <w:rFonts w:ascii="Arial" w:hAnsi="Arial" w:cs="Arial"/>
+                <w:b/>
+                <w:bCs/>
+                <w:color w:val="FFFFFF"/>
+                <w:kern w:val="24"/>
+                <w:sz w:val="16"/>
+                <w:szCs w:val="16"/>
+              </w:rPr>
+              <w:t>8</w:t>
+            </w:r>
+          </w:p>
+        </w:tc>
+        <w:tc>
+          <w:tcPr>
+            <w:tcW w:w="1360" w:type="dxa"/>
+            <w:shd w:val="clear" w:color="auto" w:fill="D0D8E8"/>
+            <w:tcMar>
+              <w:top w:w="0" w:type="dxa"/>
+              <w:left w:w="245" w:type="dxa"/>
+              <w:bottom w:w="0" w:type="dxa"/>
+              <w:right w:w="93" w:type="dxa"/>
+            </w:tcMar>
+            <w:vAlign w:val="center"/>
+          </w:tcPr>
+          <w:p>
+            <w:pPr>
+              <w:spacing w:line="290" w:lineRule="atLeast"/>
+              <w:jc w:val="center"/>
+              <w:rPr>
+                <w:rFonts w:ascii="Arial" w:hAnsi="Arial" w:cs="Arial"/>
+                <w:sz w:val="16"/>
+                <w:szCs w:val="16"/>
+              </w:rPr>
+            </w:pPr>
+            <w:r>
+              <w:rPr>
+                <w:rFonts w:ascii="Arial" w:hAnsi="Arial" w:cs="Arial"/>
+                <w:color w:val="000000"/>
+                <w:kern w:val="24"/>
+                <w:sz w:val="16"/>
+                <w:szCs w:val="16"/>
+              </w:rPr>
+              <w:t> </w:t>
+            </w:r>
+          </w:p>
+        </w:tc>
+        <w:tc>
+          <w:tcPr>
+            <w:tcW w:w="1360" w:type="dxa"/>
+            <w:shd w:val="clear" w:color="auto" w:fill="D0D8E8"/>
+            <w:tcMar>
+              <w:top w:w="0" w:type="dxa"/>
+              <w:left w:w="245" w:type="dxa"/>
+              <w:bottom w:w="0" w:type="dxa"/>
+              <w:right w:w="93" w:type="dxa"/>
+            </w:tcMar>
+            <w:vAlign w:val="center"/>
+          </w:tcPr>
+          <w:p>
+            <w:pPr>
+              <w:spacing w:line="290" w:lineRule="atLeast"/>
+              <w:rPr>
+                <w:rFonts w:ascii="Arial" w:hAnsi="Arial" w:cs="Arial"/>
+                <w:sz w:val="16"/>
+                <w:szCs w:val="16"/>
+              </w:rPr>
+            </w:pPr>
+            <w:r>
+              <w:rPr>
+                <w:rFonts w:ascii="Arial" w:hAnsi="Arial" w:cs="Arial"/>
+                <w:color w:val="000000"/>
+                <w:kern w:val="24"/>
+                <w:sz w:val="16"/>
+                <w:szCs w:val="16"/>
+              </w:rPr>
+              <w:t> </w:t>
+            </w:r>
+          </w:p>
+        </w:tc>
+        <w:tc>
+          <w:tcPr>
+            <w:tcW w:w="5120" w:type="dxa"/>
+            <w:shd w:val="clear" w:color="auto" w:fill="D0D8E8"/>
+            <w:tcMar>
+              <w:top w:w="0" w:type="dxa"/>
+              <w:left w:w="245" w:type="dxa"/>
+              <w:bottom w:w="0" w:type="dxa"/>
+              <w:right w:w="93" w:type="dxa"/>
+            </w:tcMar>
+            <w:vAlign w:val="center"/>
+          </w:tcPr>
+          <w:p>
+            <w:pPr>
+              <w:spacing w:line="290" w:lineRule="atLeast"/>
+              <w:rPr>
+                <w:rFonts w:ascii="Arial" w:hAnsi="Arial" w:cs="Arial"/>
+                <w:sz w:val="16"/>
+                <w:szCs w:val="16"/>
+              </w:rPr>
+            </w:pPr>
+            <w:r>
+              <w:rPr>
+                <w:rFonts w:ascii="Arial" w:hAnsi="Arial" w:cs="Arial"/>
+                <w:color w:val="000000"/>
+                <w:kern w:val="24"/>
+                <w:sz w:val="16"/>
+                <w:szCs w:val="16"/>
+              </w:rPr>
+              <w:t>CLIMATE_EVENT</w:t>
+            </w:r>
+          </w:p>
+        </w:tc>
+      </w:tr>
+      <w:tr>
+        <w:trPr>
+          <w:trHeight w:val="290"/>
+        </w:trPr>
+        <w:tc>
+          <w:tcPr>
+            <w:tcW w:w="1340" w:type="dxa"/>
+            <w:shd w:val="clear" w:color="auto" w:fill="4F81BD"/>
+            <w:tcMar>
+              <w:top w:w="0" w:type="dxa"/>
+              <w:left w:w="245" w:type="dxa"/>
+              <w:bottom w:w="0" w:type="dxa"/>
+              <w:right w:w="93" w:type="dxa"/>
+            </w:tcMar>
+            <w:vAlign w:val="center"/>
+          </w:tcPr>
+          <w:p>
+            <w:pPr>
+              <w:spacing w:line="290" w:lineRule="atLeast"/>
+              <w:jc w:val="center"/>
+              <w:rPr>
+                <w:rFonts w:ascii="Arial" w:hAnsi="Arial" w:cs="Arial"/>
+                <w:sz w:val="16"/>
+                <w:szCs w:val="16"/>
+              </w:rPr>
+            </w:pPr>
+            <w:r>
+              <w:rPr>
+                <w:rFonts w:ascii="Arial" w:hAnsi="Arial" w:cs="Arial"/>
+                <w:b/>
+                <w:bCs/>
+                <w:color w:val="FFFFFF"/>
+                <w:kern w:val="24"/>
+                <w:sz w:val="16"/>
+                <w:szCs w:val="16"/>
+              </w:rPr>
+              <w:t>5</w:t>
+            </w:r>
+            <w:r>
+              <w:rPr>
+                <w:rFonts w:ascii="Arial" w:hAnsi="Arial" w:cs="Arial"/>
+                <w:b/>
+                <w:bCs/>
+                <w:color w:val="FFFFFF"/>
+                <w:kern w:val="24"/>
+                <w:sz w:val="16"/>
+                <w:szCs w:val="16"/>
+              </w:rPr>
+              <w:t>E</w:t>
             </w:r>
           </w:p>
         </w:tc>
@@ -13330,9 +13674,11 @@
           </w:tcPr>
           <w:p>
             <w:pPr>
-              <w:spacing w:line="290" w:lineRule="atLeast"/>
-              <w:rPr>
-                <w:rFonts w:ascii="Arial" w:hAnsi="Arial" w:cs="Arial"/>
+              <w:spacing w:line="270" w:lineRule="atLeast"/>
+              <w:rPr>
+                <w:rFonts w:ascii="Arial" w:hAnsi="Arial" w:cs="Arial"/>
+                <w:color w:val="000000"/>
+                <w:kern w:val="24"/>
                 <w:sz w:val="16"/>
                 <w:szCs w:val="16"/>
               </w:rPr>
@@ -13345,7 +13691,7 @@
                 <w:sz w:val="16"/>
                 <w:szCs w:val="16"/>
               </w:rPr>
-              <w:t>CLIMATE_EVENT</w:t>
+              <w:t>POWER_EVENT_CYCLIC</w:t>
             </w:r>
           </w:p>
         </w:tc>
@@ -13386,7 +13732,7 @@
                 <w:sz w:val="16"/>
                 <w:szCs w:val="16"/>
               </w:rPr>
-              <w:t>5E</w:t>
+              <w:t>5F</w:t>
             </w:r>
           </w:p>
         </w:tc>
@@ -13471,7 +13817,7 @@
           </w:tcPr>
           <w:p>
             <w:pPr>
-              <w:spacing w:line="270" w:lineRule="atLeast"/>
+              <w:spacing w:line="290" w:lineRule="atLeast"/>
               <w:rPr>
                 <w:rFonts w:ascii="Arial" w:hAnsi="Arial" w:cs="Arial"/>
                 <w:color w:val="000000"/>
@@ -13488,7 +13834,7 @@
                 <w:sz w:val="16"/>
                 <w:szCs w:val="16"/>
               </w:rPr>
-              <w:t>POWER_EVENT_CYCLIC</w:t>
+              <w:t>POWER_EVENT</w:t>
             </w:r>
           </w:p>
         </w:tc>
@@ -13529,19 +13875,7 @@
                 <w:sz w:val="16"/>
                 <w:szCs w:val="16"/>
               </w:rPr>
-              <w:t>5</w:t>
-            </w:r>
-            <w:r>
-              <w:rPr>
-                <w:rFonts w:ascii="Arial" w:hAnsi="Arial" w:cs="Arial"/>
-                <w:b/>
-                <w:bCs/>
-                <w:color w:val="FFFFFF"/>
-                <w:kern w:val="24"/>
-                <w:sz w:val="16"/>
-                <w:szCs w:val="16"/>
-              </w:rPr>
-              <w:t>F</w:t>
+              <w:t>70</w:t>
             </w:r>
           </w:p>
         </w:tc>
@@ -13616,149 +13950,6 @@
           <w:tcPr>
             <w:tcW w:w="5120" w:type="dxa"/>
             <w:shd w:val="clear" w:color="auto" w:fill="E9EDF4"/>
-            <w:tcMar>
-              <w:top w:w="0" w:type="dxa"/>
-              <w:left w:w="245" w:type="dxa"/>
-              <w:bottom w:w="0" w:type="dxa"/>
-              <w:right w:w="93" w:type="dxa"/>
-            </w:tcMar>
-            <w:vAlign w:val="center"/>
-          </w:tcPr>
-          <w:p>
-            <w:pPr>
-              <w:spacing w:line="290" w:lineRule="atLeast"/>
-              <w:rPr>
-                <w:rFonts w:ascii="Arial" w:hAnsi="Arial" w:cs="Arial"/>
-                <w:color w:val="000000"/>
-                <w:kern w:val="24"/>
-                <w:sz w:val="16"/>
-                <w:szCs w:val="16"/>
-              </w:rPr>
-            </w:pPr>
-            <w:r>
-              <w:rPr>
-                <w:rFonts w:ascii="Arial" w:hAnsi="Arial" w:cs="Arial"/>
-                <w:color w:val="000000"/>
-                <w:kern w:val="24"/>
-                <w:sz w:val="16"/>
-                <w:szCs w:val="16"/>
-              </w:rPr>
-              <w:t>POWER_EVENT</w:t>
-            </w:r>
-          </w:p>
-        </w:tc>
-      </w:tr>
-      <w:tr>
-        <w:trPr>
-          <w:trHeight w:val="270"/>
-        </w:trPr>
-        <w:tc>
-          <w:tcPr>
-            <w:tcW w:w="1340" w:type="dxa"/>
-            <w:shd w:val="clear" w:color="auto" w:fill="4F81BD"/>
-            <w:tcMar>
-              <w:top w:w="0" w:type="dxa"/>
-              <w:left w:w="245" w:type="dxa"/>
-              <w:bottom w:w="0" w:type="dxa"/>
-              <w:right w:w="93" w:type="dxa"/>
-            </w:tcMar>
-            <w:vAlign w:val="center"/>
-          </w:tcPr>
-          <w:p>
-            <w:pPr>
-              <w:spacing w:line="270" w:lineRule="atLeast"/>
-              <w:jc w:val="center"/>
-              <w:rPr>
-                <w:rFonts w:ascii="Arial" w:hAnsi="Arial" w:cs="Arial"/>
-                <w:sz w:val="16"/>
-                <w:szCs w:val="16"/>
-              </w:rPr>
-            </w:pPr>
-            <w:r>
-              <w:rPr>
-                <w:rFonts w:ascii="Arial" w:hAnsi="Arial" w:cs="Arial"/>
-                <w:b/>
-                <w:bCs/>
-                <w:color w:val="FFFFFF"/>
-                <w:kern w:val="24"/>
-                <w:sz w:val="16"/>
-                <w:szCs w:val="16"/>
-              </w:rPr>
-              <w:t>70</w:t>
-            </w:r>
-          </w:p>
-        </w:tc>
-        <w:tc>
-          <w:tcPr>
-            <w:tcW w:w="1360" w:type="dxa"/>
-            <w:shd w:val="clear" w:color="auto" w:fill="D0D8E8"/>
-            <w:tcMar>
-              <w:top w:w="0" w:type="dxa"/>
-              <w:left w:w="245" w:type="dxa"/>
-              <w:bottom w:w="0" w:type="dxa"/>
-              <w:right w:w="93" w:type="dxa"/>
-            </w:tcMar>
-            <w:vAlign w:val="center"/>
-          </w:tcPr>
-          <w:p>
-            <w:pPr>
-              <w:spacing w:line="270" w:lineRule="atLeast"/>
-              <w:jc w:val="center"/>
-              <w:rPr>
-                <w:rFonts w:ascii="Arial" w:hAnsi="Arial" w:cs="Arial"/>
-                <w:sz w:val="16"/>
-                <w:szCs w:val="16"/>
-              </w:rPr>
-            </w:pPr>
-            <w:r>
-              <w:rPr>
-                <w:rFonts w:ascii="Arial" w:hAnsi="Arial" w:cs="Arial"/>
-                <w:color w:val="000000"/>
-                <w:kern w:val="24"/>
-                <w:sz w:val="16"/>
-                <w:szCs w:val="16"/>
-              </w:rPr>
-              <w:t> </w:t>
-            </w:r>
-          </w:p>
-        </w:tc>
-        <w:tc>
-          <w:tcPr>
-            <w:tcW w:w="1360" w:type="dxa"/>
-            <w:shd w:val="clear" w:color="auto" w:fill="D0D8E8"/>
-            <w:tcMar>
-              <w:top w:w="0" w:type="dxa"/>
-              <w:left w:w="245" w:type="dxa"/>
-              <w:bottom w:w="0" w:type="dxa"/>
-              <w:right w:w="93" w:type="dxa"/>
-            </w:tcMar>
-            <w:vAlign w:val="center"/>
-          </w:tcPr>
-          <w:p>
-            <w:pPr>
-              <w:spacing w:line="270" w:lineRule="atLeast"/>
-              <w:rPr>
-                <w:rFonts w:ascii="Arial" w:hAnsi="Arial" w:cs="Arial"/>
-                <w:sz w:val="16"/>
-                <w:szCs w:val="16"/>
-              </w:rPr>
-            </w:pPr>
-            <w:r>
-              <w:rPr>
-                <w:rFonts w:ascii="Arial" w:hAnsi="Arial" w:cs="Arial"/>
-                <w:color w:val="000000"/>
-                <w:kern w:val="24"/>
-                <w:sz w:val="16"/>
-                <w:szCs w:val="16"/>
-              </w:rPr>
-              <w:t> </w:t>
-            </w:r>
-          </w:p>
-        </w:tc>
-        <w:tc>
-          <w:tcPr>
-            <w:tcW w:w="5120" w:type="dxa"/>
-            <w:shd w:val="clear" w:color="auto" w:fill="D0D8E8"/>
             <w:tcMar>
               <w:top w:w="0" w:type="dxa"/>
               <w:left w:w="245" w:type="dxa"/>
@@ -26699,7 +26890,7 @@
         </w:trPr>
         <w:tc>
           <w:tcPr>
-            <w:tcW w:w="5120" w:type="dxa"/>
+            <w:tcW w:w="9180" w:type="dxa"/>
             <w:shd w:val="clear" w:color="auto" w:fill="E9EDF4"/>
             <w:tcMar>
               <w:top w:w="0" w:type="dxa"/>
@@ -26737,7 +26928,7 @@
         </w:trPr>
         <w:tc>
           <w:tcPr>
-            <w:tcW w:w="5120" w:type="dxa"/>
+            <w:tcW w:w="9180" w:type="dxa"/>
             <w:shd w:val="clear" w:color="auto" w:fill="D0D8E8"/>
             <w:tcMar>
               <w:top w:w="0" w:type="dxa"/>
@@ -26775,7 +26966,7 @@
         </w:trPr>
         <w:tc>
           <w:tcPr>
-            <w:tcW w:w="5120" w:type="dxa"/>
+            <w:tcW w:w="9180" w:type="dxa"/>
             <w:shd w:val="clear" w:color="auto" w:fill="E9EDF4"/>
             <w:tcMar>
               <w:top w:w="0" w:type="dxa"/>
@@ -26813,7 +27004,7 @@
         </w:trPr>
         <w:tc>
           <w:tcPr>
-            <w:tcW w:w="5120" w:type="dxa"/>
+            <w:tcW w:w="9180" w:type="dxa"/>
             <w:shd w:val="clear" w:color="auto" w:fill="D0D8E8"/>
             <w:tcMar>
               <w:top w:w="0" w:type="dxa"/>
@@ -26851,7 +27042,7 @@
         </w:trPr>
         <w:tc>
           <w:tcPr>
-            <w:tcW w:w="5120" w:type="dxa"/>
+            <w:tcW w:w="9180" w:type="dxa"/>
             <w:shd w:val="clear" w:color="auto" w:fill="E9EDF4"/>
             <w:tcMar>
               <w:top w:w="0" w:type="dxa"/>
@@ -26889,7 +27080,7 @@
         </w:trPr>
         <w:tc>
           <w:tcPr>
-            <w:tcW w:w="5120" w:type="dxa"/>
+            <w:tcW w:w="9180" w:type="dxa"/>
             <w:shd w:val="clear" w:color="auto" w:fill="D0D8E8"/>
             <w:tcMar>
               <w:top w:w="0" w:type="dxa"/>
@@ -26927,7 +27118,7 @@
         </w:trPr>
         <w:tc>
           <w:tcPr>
-            <w:tcW w:w="5120" w:type="dxa"/>
+            <w:tcW w:w="9180" w:type="dxa"/>
             <w:shd w:val="clear" w:color="auto" w:fill="E9EDF4"/>
             <w:tcMar>
               <w:top w:w="0" w:type="dxa"/>
@@ -26965,7 +27156,7 @@
         </w:trPr>
         <w:tc>
           <w:tcPr>
-            <w:tcW w:w="5120" w:type="dxa"/>
+            <w:tcW w:w="9180" w:type="dxa"/>
             <w:shd w:val="clear" w:color="auto" w:fill="D0D8E8"/>
             <w:tcMar>
               <w:top w:w="0" w:type="dxa"/>
@@ -27003,7 +27194,7 @@
         </w:trPr>
         <w:tc>
           <w:tcPr>
-            <w:tcW w:w="5120" w:type="dxa"/>
+            <w:tcW w:w="9180" w:type="dxa"/>
             <w:shd w:val="clear" w:color="auto" w:fill="E9EDF4"/>
             <w:tcMar>
               <w:top w:w="0" w:type="dxa"/>
@@ -27035,353 +27226,13 @@
           </w:p>
         </w:tc>
       </w:tr>
-    </w:tbl>
-    <w:p>
-      <w:pPr>
-        <w:pStyle w:val="NormalWeb"/>
-        <w:spacing w:before="67" w:beforeAutospacing="0" w:after="0" w:afterAutospacing="0"/>
-        <w:rPr>
-          <w:rFonts w:ascii="Arial" w:hAnsi="Arial" w:cs="Arial"/>
-        </w:rPr>
-      </w:pPr>
-    </w:p>
-    <w:p>
-      <w:pPr>
-        <w:pStyle w:val="Heading1"/>
-        <w:rPr>
-          <w:rFonts w:hAnsi="Arial"/>
-          <w:color w:val="000000"/>
-          <w:kern w:val="24"/>
-          <w:sz w:val="48"/>
-          <w:szCs w:val="48"/>
-        </w:rPr>
-      </w:pPr>
-      <w:r>
-        <w:rPr>
-          <w:rFonts w:hAnsi="Arial"/>
-          <w:color w:val="000000"/>
-          <w:kern w:val="24"/>
-          <w:sz w:val="48"/>
-          <w:szCs w:val="48"/>
-        </w:rPr>
-        <w:br w:type="page"/>
-      </w:r>
-    </w:p>
-    <w:p>
-      <w:pPr>
-        <w:pStyle w:val="NormalWeb"/>
-        <w:spacing w:before="67" w:beforeAutospacing="0" w:after="0" w:afterAutospacing="0"/>
-        <w:rPr>
-          <w:rFonts w:ascii="Arial" w:hAnsi="Arial" w:cs="Arial"/>
-        </w:rPr>
-      </w:pPr>
-    </w:p>
-    <w:p>
-      <w:pPr>
-        <w:pStyle w:val="NormalWeb"/>
-        <w:spacing w:before="67" w:beforeAutospacing="0" w:after="0" w:afterAutospacing="0"/>
-        <w:rPr>
-          <w:rFonts w:ascii="Arial" w:hAnsi="Arial" w:cs="Arial"/>
-        </w:rPr>
-      </w:pPr>
-    </w:p>
-    <w:p>
-      <w:pPr>
-        <w:pStyle w:val="NormalWeb"/>
-        <w:spacing w:before="67" w:beforeAutospacing="0" w:after="0" w:afterAutospacing="0"/>
-        <w:rPr>
-          <w:rFonts w:ascii="Arial" w:hAnsi="Arial" w:cs="Arial"/>
-        </w:rPr>
-      </w:pPr>
-    </w:p>
-    <w:p>
-      <w:pPr>
-        <w:pStyle w:val="NormalWeb"/>
-        <w:spacing w:before="67" w:beforeAutospacing="0" w:after="0" w:afterAutospacing="0"/>
-        <w:rPr>
-          <w:rFonts w:ascii="Arial" w:hAnsi="Arial" w:cs="Arial"/>
-        </w:rPr>
-      </w:pPr>
-    </w:p>
-    <w:p>
-      <w:pPr>
-        <w:pStyle w:val="NormalWeb"/>
-        <w:spacing w:before="67" w:beforeAutospacing="0" w:after="0" w:afterAutospacing="0"/>
-        <w:rPr>
-          <w:rFonts w:ascii="Arial" w:hAnsi="Arial" w:cs="Arial"/>
-        </w:rPr>
-      </w:pPr>
-    </w:p>
-    <w:p>
-      <w:pPr>
-        <w:pStyle w:val="NormalWeb"/>
-        <w:spacing w:before="67" w:beforeAutospacing="0" w:after="0" w:afterAutospacing="0"/>
-        <w:rPr>
-          <w:rFonts w:ascii="Arial" w:hAnsi="Arial" w:cs="Arial"/>
-        </w:rPr>
-      </w:pPr>
-    </w:p>
-    <w:p>
-      <w:pPr>
-        <w:pStyle w:val="NormalWeb"/>
-        <w:spacing w:before="67" w:beforeAutospacing="0" w:after="0" w:afterAutospacing="0"/>
-        <w:rPr>
-          <w:rFonts w:ascii="Arial" w:hAnsi="Arial" w:cs="Arial"/>
-        </w:rPr>
-      </w:pPr>
-    </w:p>
-    <w:p>
-      <w:pPr>
-        <w:pStyle w:val="NormalWeb"/>
-        <w:spacing w:before="67" w:beforeAutospacing="0" w:after="0" w:afterAutospacing="0"/>
-        <w:rPr>
-          <w:rFonts w:ascii="Arial" w:hAnsi="Arial" w:cs="Arial"/>
-        </w:rPr>
-      </w:pPr>
-    </w:p>
-    <w:p>
-      <w:pPr>
-        <w:pStyle w:val="NormalWeb"/>
-        <w:spacing w:before="67" w:beforeAutospacing="0" w:after="0" w:afterAutospacing="0"/>
-        <w:rPr>
-          <w:rFonts w:ascii="Arial" w:hAnsi="Arial" w:cs="Arial"/>
-        </w:rPr>
-      </w:pPr>
-    </w:p>
-    <w:p>
-      <w:pPr>
-        <w:pStyle w:val="NormalWeb"/>
-        <w:spacing w:before="67" w:beforeAutospacing="0" w:after="0" w:afterAutospacing="0"/>
-        <w:rPr>
-          <w:rFonts w:ascii="Arial" w:hAnsi="Arial" w:cs="Arial"/>
-        </w:rPr>
-      </w:pPr>
-    </w:p>
-    <w:p>
-      <w:pPr>
-        <w:pStyle w:val="NormalWeb"/>
-        <w:spacing w:before="67" w:beforeAutospacing="0" w:after="0" w:afterAutospacing="0"/>
-        <w:rPr>
-          <w:rFonts w:ascii="Arial" w:hAnsi="Arial" w:cs="Arial"/>
-        </w:rPr>
-      </w:pPr>
-    </w:p>
-    <w:p>
-      <w:pPr>
-        <w:pStyle w:val="NormalWeb"/>
-        <w:spacing w:before="67" w:beforeAutospacing="0" w:after="0" w:afterAutospacing="0"/>
-        <w:rPr>
-          <w:rFonts w:ascii="Arial" w:hAnsi="Arial" w:cs="Arial"/>
-        </w:rPr>
-      </w:pPr>
-    </w:p>
-    <w:p>
-      <w:pPr>
-        <w:pStyle w:val="NormalWeb"/>
-        <w:spacing w:before="67" w:beforeAutospacing="0" w:after="0" w:afterAutospacing="0"/>
-        <w:rPr>
-          <w:rFonts w:ascii="Arial" w:hAnsi="Arial" w:cs="Arial"/>
-        </w:rPr>
-      </w:pPr>
-    </w:p>
-    <w:p>
-      <w:pPr>
-        <w:pStyle w:val="NormalWeb"/>
-        <w:spacing w:before="67" w:beforeAutospacing="0" w:after="0" w:afterAutospacing="0"/>
-        <w:rPr>
-          <w:rFonts w:ascii="Arial" w:hAnsi="Arial" w:cs="Arial"/>
-        </w:rPr>
-      </w:pPr>
-    </w:p>
-    <w:p>
-      <w:pPr>
-        <w:pStyle w:val="NormalWeb"/>
-        <w:spacing w:before="67" w:beforeAutospacing="0" w:after="0" w:afterAutospacing="0"/>
-        <w:rPr>
-          <w:rFonts w:ascii="Arial" w:hAnsi="Arial" w:cs="Arial"/>
-        </w:rPr>
-      </w:pPr>
-    </w:p>
-    <w:p>
-      <w:pPr>
-        <w:pStyle w:val="NormalWeb"/>
-        <w:spacing w:before="67" w:beforeAutospacing="0" w:after="0" w:afterAutospacing="0"/>
-        <w:rPr>
-          <w:rFonts w:ascii="Arial" w:hAnsi="Arial" w:cs="Arial"/>
-        </w:rPr>
-      </w:pPr>
-    </w:p>
-    <w:p>
-      <w:pPr>
-        <w:pStyle w:val="NormalWeb"/>
-        <w:spacing w:before="67" w:beforeAutospacing="0" w:after="0" w:afterAutospacing="0"/>
-        <w:rPr>
-          <w:rFonts w:ascii="Arial" w:hAnsi="Arial" w:cs="Arial"/>
-        </w:rPr>
-      </w:pPr>
-    </w:p>
-    <w:p>
-      <w:pPr>
-        <w:pStyle w:val="NormalWeb"/>
-        <w:spacing w:before="67" w:beforeAutospacing="0" w:after="0" w:afterAutospacing="0"/>
-        <w:rPr>
-          <w:rFonts w:ascii="Arial" w:hAnsi="Arial" w:cs="Arial"/>
-        </w:rPr>
-      </w:pPr>
-    </w:p>
-    <w:p>
-      <w:pPr>
-        <w:pStyle w:val="NormalWeb"/>
-        <w:spacing w:before="67" w:beforeAutospacing="0" w:after="0" w:afterAutospacing="0"/>
-        <w:rPr>
-          <w:rFonts w:ascii="Arial" w:hAnsi="Arial" w:cs="Arial"/>
-        </w:rPr>
-      </w:pPr>
-    </w:p>
-    <w:p>
-      <w:pPr>
-        <w:pStyle w:val="NormalWeb"/>
-        <w:spacing w:before="67" w:beforeAutospacing="0" w:after="0" w:afterAutospacing="0"/>
-        <w:rPr>
-          <w:rFonts w:ascii="Arial" w:hAnsi="Arial" w:cs="Arial"/>
-        </w:rPr>
-      </w:pPr>
-    </w:p>
-    <w:p>
-      <w:pPr>
-        <w:pStyle w:val="NormalWeb"/>
-        <w:spacing w:before="67" w:beforeAutospacing="0" w:after="0" w:afterAutospacing="0"/>
-        <w:rPr>
-          <w:rFonts w:ascii="Arial" w:hAnsi="Arial" w:cs="Arial"/>
-        </w:rPr>
-      </w:pPr>
-    </w:p>
-    <w:p>
-      <w:pPr>
-        <w:pStyle w:val="NormalWeb"/>
-        <w:spacing w:before="67" w:beforeAutospacing="0" w:after="0" w:afterAutospacing="0"/>
-        <w:rPr>
-          <w:rFonts w:ascii="Arial" w:hAnsi="Arial" w:cs="Arial"/>
-        </w:rPr>
-      </w:pPr>
-    </w:p>
-    <w:p>
-      <w:pPr>
-        <w:pStyle w:val="NormalWeb"/>
-        <w:spacing w:before="67" w:beforeAutospacing="0" w:after="0" w:afterAutospacing="0"/>
-        <w:rPr>
-          <w:rFonts w:ascii="Arial" w:hAnsi="Arial" w:cs="Arial"/>
-        </w:rPr>
-      </w:pPr>
-    </w:p>
-    <w:p>
-      <w:pPr>
-        <w:pStyle w:val="NormalWeb"/>
-        <w:spacing w:before="67" w:beforeAutospacing="0" w:after="0" w:afterAutospacing="0"/>
-        <w:rPr>
-          <w:rFonts w:ascii="Arial" w:hAnsi="Arial" w:cs="Arial"/>
-        </w:rPr>
-      </w:pPr>
-    </w:p>
-    <w:p>
-      <w:pPr>
-        <w:pStyle w:val="Heading2"/>
-        <w:rPr>
-          <w:rFonts w:hAnsi="Arial"/>
-          <w:color w:val="000000"/>
-          <w:kern w:val="24"/>
-          <w:sz w:val="48"/>
-          <w:szCs w:val="48"/>
-        </w:rPr>
-      </w:pPr>
-      <w:bookmarkStart w:id="31" w:name="_Toc403036558"/>
-      <w:r>
-        <w:rPr>
-          <w:rFonts w:hAnsi="Arial"/>
-          <w:color w:val="000000"/>
-          <w:kern w:val="24"/>
-          <w:sz w:val="48"/>
-          <w:szCs w:val="48"/>
-        </w:rPr>
-        <w:t>Missing examples</w:t>
-      </w:r>
-      <w:bookmarkEnd w:id="31"/>
-    </w:p>
-    <w:p>
-      <w:pPr>
-        <w:pStyle w:val="NormalWeb"/>
-        <w:spacing w:before="67" w:beforeAutospacing="0" w:after="0" w:afterAutospacing="0"/>
-        <w:rPr>
-          <w:rFonts w:ascii="Arial" w:hAnsi="Arial" w:cs="Arial"/>
-        </w:rPr>
-      </w:pPr>
-    </w:p>
-    <w:p>
-      <w:pPr>
-        <w:pStyle w:val="NormalWeb"/>
-        <w:spacing w:before="67" w:beforeAutospacing="0" w:after="0" w:afterAutospacing="0"/>
-        <w:rPr>
-          <w:rFonts w:ascii="Arial" w:hAnsi="Arial" w:cs="Arial"/>
-        </w:rPr>
-      </w:pPr>
-    </w:p>
-    <w:tbl>
-      <w:tblPr>
-        <w:tblW w:w="9180" w:type="dxa"/>
-        <w:tblCellMar>
-          <w:left w:w="0" w:type="dxa"/>
-          <w:right w:w="0" w:type="dxa"/>
-        </w:tblCellMar>
-        <w:tblLook w:val="00A0"/>
-      </w:tblPr>
-      <w:tblGrid>
-        <w:gridCol w:w="9180"/>
-      </w:tblGrid>
       <w:tr>
         <w:trPr>
           <w:trHeight w:val="290"/>
         </w:trPr>
         <w:tc>
           <w:tcPr>
-            <w:tcW w:w="5120" w:type="dxa"/>
-            <w:shd w:val="clear" w:color="auto" w:fill="E9EDF4"/>
-            <w:tcMar>
-              <w:top w:w="0" w:type="dxa"/>
-              <w:left w:w="245" w:type="dxa"/>
-              <w:bottom w:w="0" w:type="dxa"/>
-              <w:right w:w="93" w:type="dxa"/>
-            </w:tcMar>
-            <w:vAlign w:val="center"/>
-          </w:tcPr>
-          <w:p>
-            <w:pPr>
-              <w:spacing w:line="290" w:lineRule="atLeast"/>
-              <w:rPr>
-                <w:rFonts w:ascii="Arial" w:hAnsi="Arial" w:cs="Arial"/>
-                <w:sz w:val="16"/>
-                <w:szCs w:val="16"/>
-              </w:rPr>
-            </w:pPr>
-            <w:r>
-              <w:rPr>
-                <w:rFonts w:ascii="Arial" w:hAnsi="Arial" w:cs="Arial"/>
-                <w:color w:val="000000"/>
-                <w:kern w:val="24"/>
-                <w:sz w:val="16"/>
-                <w:szCs w:val="16"/>
-              </w:rPr>
-              <w:t>ACK2</w:t>
-            </w:r>
-          </w:p>
-        </w:tc>
-      </w:tr>
-      <w:tr>
-        <w:trPr>
-          <w:trHeight w:val="290"/>
-        </w:trPr>
-        <w:tc>
-          <w:tcPr>
-            <w:tcW w:w="5120" w:type="dxa"/>
+            <w:tcW w:w="9180" w:type="dxa"/>
             <w:shd w:val="clear" w:color="auto" w:fill="D0D8E8"/>
             <w:tcMar>
               <w:top w:w="0" w:type="dxa"/>
@@ -27396,6 +27247,8 @@
               <w:spacing w:line="290" w:lineRule="atLeast"/>
               <w:rPr>
                 <w:rFonts w:ascii="Arial" w:hAnsi="Arial" w:cs="Arial"/>
+                <w:color w:val="000000"/>
+                <w:kern w:val="24"/>
                 <w:sz w:val="16"/>
                 <w:szCs w:val="16"/>
               </w:rPr>
@@ -27408,273 +27261,7 @@
                 <w:sz w:val="16"/>
                 <w:szCs w:val="16"/>
               </w:rPr>
-              <w:t>ACK-PROC</w:t>
-            </w:r>
-          </w:p>
-        </w:tc>
-      </w:tr>
-      <w:tr>
-        <w:trPr>
-          <w:trHeight w:val="290"/>
-        </w:trPr>
-        <w:tc>
-          <w:tcPr>
-            <w:tcW w:w="5120" w:type="dxa"/>
-            <w:shd w:val="clear" w:color="auto" w:fill="E9EDF4"/>
-            <w:tcMar>
-              <w:top w:w="0" w:type="dxa"/>
-              <w:left w:w="245" w:type="dxa"/>
-              <w:bottom w:w="0" w:type="dxa"/>
-              <w:right w:w="93" w:type="dxa"/>
-            </w:tcMar>
-            <w:vAlign w:val="center"/>
-          </w:tcPr>
-          <w:p>
-            <w:pPr>
-              <w:spacing w:line="290" w:lineRule="atLeast"/>
-              <w:rPr>
-                <w:rFonts w:ascii="Arial" w:hAnsi="Arial" w:cs="Arial"/>
-                <w:sz w:val="16"/>
-                <w:szCs w:val="16"/>
-              </w:rPr>
-            </w:pPr>
-            <w:r>
-              <w:rPr>
-                <w:rFonts w:ascii="Arial" w:hAnsi="Arial" w:cs="Arial"/>
-                <w:color w:val="000000"/>
-                <w:kern w:val="24"/>
-                <w:sz w:val="16"/>
-                <w:szCs w:val="16"/>
-              </w:rPr>
-              <w:t>NACK</w:t>
-            </w:r>
-          </w:p>
-        </w:tc>
-      </w:tr>
-      <w:tr>
-        <w:trPr>
-          <w:trHeight w:val="290"/>
-        </w:trPr>
-        <w:tc>
-          <w:tcPr>
-            <w:tcW w:w="5120" w:type="dxa"/>
-            <w:shd w:val="clear" w:color="auto" w:fill="D0D8E8"/>
-            <w:tcMar>
-              <w:top w:w="0" w:type="dxa"/>
-              <w:left w:w="245" w:type="dxa"/>
-              <w:bottom w:w="0" w:type="dxa"/>
-              <w:right w:w="93" w:type="dxa"/>
-            </w:tcMar>
-            <w:vAlign w:val="center"/>
-          </w:tcPr>
-          <w:p>
-            <w:pPr>
-              <w:spacing w:line="290" w:lineRule="atLeast"/>
-              <w:rPr>
-                <w:rFonts w:ascii="Arial" w:hAnsi="Arial" w:cs="Arial"/>
-                <w:sz w:val="16"/>
-                <w:szCs w:val="16"/>
-              </w:rPr>
-            </w:pPr>
-            <w:r>
-              <w:rPr>
-                <w:rFonts w:ascii="Arial" w:hAnsi="Arial" w:cs="Arial"/>
-                <w:color w:val="000000"/>
-                <w:kern w:val="24"/>
-                <w:sz w:val="16"/>
-                <w:szCs w:val="16"/>
-              </w:rPr>
-              <w:t>NACK_TARGET_INVALID</w:t>
-            </w:r>
-          </w:p>
-        </w:tc>
-      </w:tr>
-      <w:tr>
-        <w:trPr>
-          <w:trHeight w:val="290"/>
-        </w:trPr>
-        <w:tc>
-          <w:tcPr>
-            <w:tcW w:w="5120" w:type="dxa"/>
-            <w:shd w:val="clear" w:color="auto" w:fill="E9EDF4"/>
-            <w:tcMar>
-              <w:top w:w="0" w:type="dxa"/>
-              <w:left w:w="245" w:type="dxa"/>
-              <w:bottom w:w="0" w:type="dxa"/>
-              <w:right w:w="93" w:type="dxa"/>
-            </w:tcMar>
-            <w:vAlign w:val="center"/>
-          </w:tcPr>
-          <w:p>
-            <w:pPr>
-              <w:spacing w:line="290" w:lineRule="atLeast"/>
-              <w:rPr>
-                <w:rFonts w:ascii="Arial" w:hAnsi="Arial" w:cs="Arial"/>
-                <w:sz w:val="16"/>
-                <w:szCs w:val="16"/>
-              </w:rPr>
-            </w:pPr>
-            <w:r>
-              <w:rPr>
-                <w:rFonts w:ascii="Arial" w:hAnsi="Arial" w:cs="Arial"/>
-                <w:color w:val="000000"/>
-                <w:kern w:val="24"/>
-                <w:sz w:val="16"/>
-                <w:szCs w:val="16"/>
-              </w:rPr>
-              <w:t>ACK_NACK_UNKNOWN</w:t>
-            </w:r>
-          </w:p>
-        </w:tc>
-      </w:tr>
-      <w:tr>
-        <w:trPr>
-          <w:trHeight w:val="290"/>
-        </w:trPr>
-        <w:tc>
-          <w:tcPr>
-            <w:tcW w:w="5120" w:type="dxa"/>
-            <w:shd w:val="clear" w:color="auto" w:fill="D0D8E8"/>
-            <w:tcMar>
-              <w:top w:w="0" w:type="dxa"/>
-              <w:left w:w="245" w:type="dxa"/>
-              <w:bottom w:w="0" w:type="dxa"/>
-              <w:right w:w="93" w:type="dxa"/>
-            </w:tcMar>
-            <w:vAlign w:val="center"/>
-          </w:tcPr>
-          <w:p>
-            <w:pPr>
-              <w:spacing w:line="290" w:lineRule="atLeast"/>
-              <w:rPr>
-                <w:rFonts w:ascii="Arial" w:hAnsi="Arial" w:cs="Arial"/>
-                <w:sz w:val="16"/>
-                <w:szCs w:val="16"/>
-              </w:rPr>
-            </w:pPr>
-            <w:r>
-              <w:rPr>
-                <w:rFonts w:ascii="Arial" w:hAnsi="Arial" w:cs="Arial"/>
-                <w:color w:val="000000"/>
-                <w:kern w:val="24"/>
-                <w:sz w:val="16"/>
-                <w:szCs w:val="16"/>
-              </w:rPr>
-              <w:t>REQUEST_AES</w:t>
-            </w:r>
-          </w:p>
-        </w:tc>
-      </w:tr>
-      <w:tr>
-        <w:trPr>
-          <w:trHeight w:val="290"/>
-        </w:trPr>
-        <w:tc>
-          <w:tcPr>
-            <w:tcW w:w="5120" w:type="dxa"/>
-            <w:shd w:val="clear" w:color="auto" w:fill="E9EDF4"/>
-            <w:tcMar>
-              <w:top w:w="0" w:type="dxa"/>
-              <w:left w:w="245" w:type="dxa"/>
-              <w:bottom w:w="0" w:type="dxa"/>
-              <w:right w:w="93" w:type="dxa"/>
-            </w:tcMar>
-            <w:vAlign w:val="center"/>
-          </w:tcPr>
-          <w:p>
-            <w:pPr>
-              <w:spacing w:line="290" w:lineRule="atLeast"/>
-              <w:rPr>
-                <w:rFonts w:ascii="Arial" w:hAnsi="Arial" w:cs="Arial"/>
-                <w:sz w:val="16"/>
-                <w:szCs w:val="16"/>
-              </w:rPr>
-            </w:pPr>
-            <w:r>
-              <w:rPr>
-                <w:rFonts w:ascii="Arial" w:hAnsi="Arial" w:cs="Arial"/>
-                <w:color w:val="000000"/>
-                <w:kern w:val="24"/>
-                <w:sz w:val="16"/>
-                <w:szCs w:val="16"/>
-              </w:rPr>
-              <w:t>AES_REPLY</w:t>
-            </w:r>
-          </w:p>
-        </w:tc>
-      </w:tr>
-      <w:tr>
-        <w:trPr>
-          <w:trHeight w:val="290"/>
-        </w:trPr>
-        <w:tc>
-          <w:tcPr>
-            <w:tcW w:w="5120" w:type="dxa"/>
-            <w:shd w:val="clear" w:color="auto" w:fill="D0D8E8"/>
-            <w:tcMar>
-              <w:top w:w="0" w:type="dxa"/>
-              <w:left w:w="245" w:type="dxa"/>
-              <w:bottom w:w="0" w:type="dxa"/>
-              <w:right w:w="93" w:type="dxa"/>
-            </w:tcMar>
-            <w:vAlign w:val="center"/>
-          </w:tcPr>
-          <w:p>
-            <w:pPr>
-              <w:spacing w:line="290" w:lineRule="atLeast"/>
-              <w:rPr>
-                <w:rFonts w:ascii="Arial" w:hAnsi="Arial" w:cs="Arial"/>
-                <w:sz w:val="16"/>
-                <w:szCs w:val="16"/>
-              </w:rPr>
-            </w:pPr>
-            <w:r>
-              <w:rPr>
-                <w:rFonts w:ascii="Arial" w:hAnsi="Arial" w:cs="Arial"/>
-                <w:color w:val="000000"/>
-                <w:kern w:val="24"/>
-                <w:sz w:val="16"/>
-                <w:szCs w:val="16"/>
-              </w:rPr>
-              <w:t>TO-HMLAN_SEND_AES_CODE</w:t>
-            </w:r>
-          </w:p>
-        </w:tc>
-      </w:tr>
-      <w:tr>
-        <w:trPr>
-          <w:trHeight w:val="290"/>
-        </w:trPr>
-        <w:tc>
-          <w:tcPr>
-            <w:tcW w:w="5120" w:type="dxa"/>
-            <w:shd w:val="clear" w:color="auto" w:fill="E9EDF4"/>
-            <w:tcMar>
-              <w:top w:w="0" w:type="dxa"/>
-              <w:left w:w="245" w:type="dxa"/>
-              <w:bottom w:w="0" w:type="dxa"/>
-              <w:right w:w="93" w:type="dxa"/>
-            </w:tcMar>
-            <w:vAlign w:val="center"/>
-          </w:tcPr>
-          <w:p>
-            <w:pPr>
-              <w:spacing w:line="290" w:lineRule="atLeast"/>
-              <w:rPr>
-                <w:rFonts w:ascii="Arial" w:hAnsi="Arial" w:cs="Arial"/>
-                <w:sz w:val="16"/>
-                <w:szCs w:val="16"/>
-              </w:rPr>
-            </w:pPr>
-            <w:r>
-              <w:rPr>
-                <w:rFonts w:ascii="Arial" w:hAnsi="Arial" w:cs="Arial"/>
-                <w:color w:val="000000"/>
-                <w:kern w:val="24"/>
-                <w:sz w:val="16"/>
-                <w:szCs w:val="16"/>
-              </w:rPr>
-              <w:t>TO-ACTOR_SEND_AES_CODE</w:t>
+              <w:t>ENTER_BOOTLOADER</w:t>
             </w:r>
           </w:p>
         </w:tc>
@@ -27701,7 +27288,7 @@
       <w:r>
         <w:rPr>
           <w:rFonts w:ascii="Arial" w:hAnsi="Arial" w:cs="Arial"/>
-          <w:lang w:val="de-DE"/>
+          <w:lang w:val="en-GB"/>
         </w:rPr>
         <w:br w:type="page"/>
       </w:r>

</xml_diff>